<commit_message>
updated site Thu 24 May 2018 16:56:12 EDT
</commit_message>
<xml_diff>
--- a/resume/GabeNespoli_resume.docx
+++ b/resume/GabeNespoli_resume.docx
@@ -66,16 +66,8 @@
           <w:rPr>
             <w:rStyle w:val="Hyperlink"/>
           </w:rPr>
-          <w:t>linkedin.com/in/</w:t>
+          <w:t>linkedin.com/in/gabenespoli</w:t>
         </w:r>
-        <w:proofErr w:type="spellStart"/>
-        <w:r>
-          <w:rPr>
-            <w:rStyle w:val="Hyperlink"/>
-          </w:rPr>
-          <w:t>gabenespoli</w:t>
-        </w:r>
-        <w:proofErr w:type="spellEnd"/>
       </w:hyperlink>
     </w:p>
     <w:p>
@@ -109,16 +101,8 @@
           <w:rPr>
             <w:rStyle w:val="Hyperlink"/>
           </w:rPr>
-          <w:t>github.com/</w:t>
+          <w:t>github.com/gabenespoli</w:t>
         </w:r>
-        <w:proofErr w:type="spellStart"/>
-        <w:r>
-          <w:rPr>
-            <w:rStyle w:val="Hyperlink"/>
-          </w:rPr>
-          <w:t>gabenespoli</w:t>
-        </w:r>
-        <w:proofErr w:type="spellEnd"/>
       </w:hyperlink>
     </w:p>
     <w:p>
@@ -160,15 +144,7 @@
         <w:t xml:space="preserve">Shell, </w:t>
       </w:r>
       <w:r>
-        <w:t xml:space="preserve">Linux, </w:t>
-      </w:r>
-      <w:proofErr w:type="spellStart"/>
-      <w:r>
-        <w:t>git</w:t>
-      </w:r>
-      <w:proofErr w:type="spellEnd"/>
-      <w:r>
-        <w:t>, vim</w:t>
+        <w:t>Linux, git, vim</w:t>
       </w:r>
     </w:p>
     <w:p>
@@ -234,7 +210,6 @@
         <w:t>G, FFR; </w:t>
       </w:r>
       <w:hyperlink r:id="rId12" w:history="1">
-        <w:proofErr w:type="spellStart"/>
         <w:r>
           <w:rPr>
             <w:rStyle w:val="Hyperlink"/>
@@ -242,7 +217,6 @@
           </w:rPr>
           <w:t>BioSemi</w:t>
         </w:r>
-        <w:proofErr w:type="spellEnd"/>
       </w:hyperlink>
       <w:r>
         <w:t>, </w:t>
@@ -453,10 +427,7 @@
         <w:pStyle w:val="Compact"/>
       </w:pPr>
       <w:r>
-        <w:t xml:space="preserve">Developed scripts for extracting spectral features from EEG data, using </w:t>
-      </w:r>
-      <w:r>
-        <w:t xml:space="preserve">both Fourier and </w:t>
+        <w:t xml:space="preserve">Developed scripts for extracting spectral features from EEG data, using both Fourier and </w:t>
       </w:r>
       <w:r>
         <w:t>wavelet methods</w:t>
@@ -699,7 +670,10 @@
         <w:spacing w:before="0" w:after="0"/>
       </w:pPr>
       <w:r>
-        <w:t>PhD in Psychology (Neuroscience)</w:t>
+        <w:t>PhD in Psycholo</w:t>
+      </w:r>
+      <w:r>
+        <w:t>gical Science</w:t>
       </w:r>
       <w:r>
         <w:tab/>
@@ -765,8 +739,13 @@
         <w:spacing w:before="0" w:after="0"/>
       </w:pPr>
       <w:r>
-        <w:t>MA in Psychology (Neuroscience)</w:t>
-      </w:r>
+        <w:t>MA in Psycholog</w:t>
+      </w:r>
+      <w:r>
+        <w:t>ical Science</w:t>
+      </w:r>
+      <w:bookmarkStart w:id="7" w:name="_GoBack"/>
+      <w:bookmarkEnd w:id="7"/>
       <w:r>
         <w:tab/>
       </w:r>
@@ -797,18 +776,16 @@
         </w:rPr>
         <w:t>2003-2007 | McGill Universit</w:t>
       </w:r>
-      <w:bookmarkStart w:id="7" w:name="phd-in-psychology-neuroscience"/>
-      <w:bookmarkStart w:id="8" w:name="machine-learning-certificate"/>
-      <w:bookmarkEnd w:id="7"/>
+      <w:bookmarkStart w:id="8" w:name="phd-in-psychology-neuroscience"/>
+      <w:bookmarkStart w:id="9" w:name="machine-learning-certificate"/>
       <w:bookmarkEnd w:id="8"/>
+      <w:bookmarkEnd w:id="9"/>
       <w:r>
         <w:rPr>
           <w:i/>
         </w:rPr>
         <w:t>y</w:t>
       </w:r>
-      <w:bookmarkStart w:id="9" w:name="_GoBack"/>
-      <w:bookmarkEnd w:id="9"/>
     </w:p>
     <w:sectPr>
       <w:headerReference w:type="default" r:id="rId18"/>

</xml_diff>

<commit_message>
updated site Tue 31 Jul 2018 14:47:13 EDT
</commit_message>
<xml_diff>
--- a/resume/GabeNespoli_resume.docx
+++ b/resume/GabeNespoli_resume.docx
@@ -20,14 +20,32 @@
       <w:r>
         <w:tab/>
       </w:r>
-      <w:hyperlink r:id="rId7" w:history="1">
-        <w:r>
-          <w:rPr>
-            <w:rStyle w:val="Hyperlink"/>
-          </w:rPr>
-          <w:t>gabenespoli.com</w:t>
-        </w:r>
-      </w:hyperlink>
+      <w:bookmarkStart w:id="0" w:name="_GoBack"/>
+      <w:bookmarkEnd w:id="0"/>
+      <w:r>
+        <w:fldChar w:fldCharType="begin"/>
+      </w:r>
+      <w:r>
+        <w:instrText xml:space="preserve"> HYPERLINK "http://</w:instrText>
+      </w:r>
+      <w:r>
+        <w:instrText>www.gabenespoli.com</w:instrText>
+      </w:r>
+      <w:r>
+        <w:instrText xml:space="preserve">" </w:instrText>
+      </w:r>
+      <w:r>
+        <w:fldChar w:fldCharType="separate"/>
+      </w:r>
+      <w:r>
+        <w:rPr>
+          <w:rStyle w:val="Hyperlink"/>
+        </w:rPr>
+        <w:t>www.gabenespoli.com</w:t>
+      </w:r>
+      <w:r>
+        <w:fldChar w:fldCharType="end"/>
+      </w:r>
       <w:r>
         <w:tab/>
       </w:r>
@@ -47,7 +65,7 @@
       <w:r>
         <w:tab/>
       </w:r>
-      <w:hyperlink r:id="rId8" w:history="1">
+      <w:hyperlink r:id="rId7" w:history="1">
         <w:r>
           <w:rPr>
             <w:rStyle w:val="Hyperlink"/>
@@ -61,7 +79,7 @@
         </w:rPr>
         <w:tab/>
       </w:r>
-      <w:hyperlink r:id="rId9">
+      <w:hyperlink r:id="rId8">
         <w:r>
           <w:rPr>
             <w:rStyle w:val="Hyperlink"/>
@@ -82,7 +100,7 @@
       <w:r>
         <w:tab/>
       </w:r>
-      <w:hyperlink r:id="rId10">
+      <w:hyperlink r:id="rId9">
         <w:r>
           <w:rPr>
             <w:rStyle w:val="Hyperlink"/>
@@ -96,7 +114,7 @@
         </w:rPr>
         <w:tab/>
       </w:r>
-      <w:hyperlink r:id="rId11">
+      <w:hyperlink r:id="rId10">
         <w:r>
           <w:rPr>
             <w:rStyle w:val="Hyperlink"/>
@@ -111,8 +129,8 @@
         <w:spacing w:before="120"/>
         <w:jc w:val="center"/>
       </w:pPr>
-      <w:bookmarkStart w:id="0" w:name="summary"/>
-      <w:bookmarkEnd w:id="0"/>
+      <w:bookmarkStart w:id="1" w:name="summary"/>
+      <w:bookmarkEnd w:id="1"/>
       <w:r>
         <w:rPr>
           <w:i/>
@@ -151,8 +169,8 @@
       <w:pPr>
         <w:pStyle w:val="Heading2"/>
       </w:pPr>
-      <w:bookmarkStart w:id="1" w:name="work-experience"/>
-      <w:bookmarkEnd w:id="1"/>
+      <w:bookmarkStart w:id="2" w:name="work-experience"/>
+      <w:bookmarkEnd w:id="2"/>
       <w:r>
         <w:t>Work Experience</w:t>
       </w:r>
@@ -161,8 +179,8 @@
       <w:pPr>
         <w:pStyle w:val="Heading3"/>
       </w:pPr>
-      <w:bookmarkStart w:id="2" w:name="phd-candidate"/>
-      <w:bookmarkEnd w:id="2"/>
+      <w:bookmarkStart w:id="3" w:name="phd-candidate"/>
+      <w:bookmarkEnd w:id="3"/>
       <w:r>
         <w:t>PhD Candidate</w:t>
       </w:r>
@@ -209,7 +227,7 @@
       <w:r>
         <w:t>G, FFR; </w:t>
       </w:r>
-      <w:hyperlink r:id="rId12" w:history="1">
+      <w:hyperlink r:id="rId11" w:history="1">
         <w:r>
           <w:rPr>
             <w:rStyle w:val="Hyperlink"/>
@@ -220,6 +238,18 @@
       </w:hyperlink>
       <w:r>
         <w:t>, </w:t>
+      </w:r>
+      <w:hyperlink r:id="rId12" w:history="1">
+        <w:r>
+          <w:rPr>
+            <w:rStyle w:val="Hyperlink"/>
+            <w:rFonts w:eastAsia="Times New Roman"/>
+          </w:rPr>
+          <w:t>Biopac</w:t>
+        </w:r>
+      </w:hyperlink>
+      <w:r>
+        <w:t> and physiological (SCL, EMG, HR; </w:t>
       </w:r>
       <w:hyperlink r:id="rId13" w:history="1">
         <w:r>
@@ -231,7 +261,64 @@
         </w:r>
       </w:hyperlink>
       <w:r>
-        <w:t> and physiological (SCL, EMG, HR; </w:t>
+        <w:t>) activity</w:t>
+      </w:r>
+    </w:p>
+    <w:p>
+      <w:pPr>
+        <w:pStyle w:val="Compact"/>
+      </w:pPr>
+      <w:r>
+        <w:t>Uses signal processing algorithms for analyzing multi-channel biological data (e.g., filtering, time-frequency transforms, independent components analysis)</w:t>
+      </w:r>
+    </w:p>
+    <w:p>
+      <w:pPr>
+        <w:pStyle w:val="Compact"/>
+      </w:pPr>
+      <w:r>
+        <w:t>A/B testing to compare different analysis pipelines</w:t>
+      </w:r>
+    </w:p>
+    <w:p>
+      <w:pPr>
+        <w:pStyle w:val="Compact"/>
+      </w:pPr>
+      <w:r>
+        <w:t xml:space="preserve">Gained a reputation </w:t>
+      </w:r>
+      <w:r>
+        <w:t xml:space="preserve">for EEG expertise, and </w:t>
+      </w:r>
+      <w:r>
+        <w:t>consults</w:t>
+      </w:r>
+      <w:r>
+        <w:t xml:space="preserve"> on research design and analysis</w:t>
+      </w:r>
+    </w:p>
+    <w:p>
+      <w:pPr>
+        <w:pStyle w:val="Compact"/>
+      </w:pPr>
+      <w:r>
+        <w:t>Communicates technical ideas to non-technical audiences with ease</w:t>
+      </w:r>
+    </w:p>
+    <w:p>
+      <w:pPr>
+        <w:pStyle w:val="Compact"/>
+      </w:pPr>
+      <w:r>
+        <w:t>Gives biannual workshops on data analysis, signal processing and programming in MATLAB for 5-10 attendees</w:t>
+      </w:r>
+    </w:p>
+    <w:p>
+      <w:pPr>
+        <w:pStyle w:val="Compact"/>
+      </w:pPr>
+      <w:r>
+        <w:t>Develops software for analysis and visualization of biological time-series data (</w:t>
       </w:r>
       <w:hyperlink r:id="rId14" w:history="1">
         <w:r>
@@ -239,68 +326,11 @@
             <w:rStyle w:val="Hyperlink"/>
             <w:rFonts w:eastAsia="Times New Roman"/>
           </w:rPr>
-          <w:t>Biopac</w:t>
+          <w:t>link</w:t>
         </w:r>
       </w:hyperlink>
       <w:r>
-        <w:t>) activity</w:t>
-      </w:r>
-    </w:p>
-    <w:p>
-      <w:pPr>
-        <w:pStyle w:val="Compact"/>
-      </w:pPr>
-      <w:r>
-        <w:t>Uses signal processing algorithms for analyzing multi-channel biological data (e.g., filtering, time-frequency transforms, independent components analysis)</w:t>
-      </w:r>
-    </w:p>
-    <w:p>
-      <w:pPr>
-        <w:pStyle w:val="Compact"/>
-      </w:pPr>
-      <w:r>
-        <w:t>A/B testing to compare different analysis pipelines</w:t>
-      </w:r>
-    </w:p>
-    <w:p>
-      <w:pPr>
-        <w:pStyle w:val="Compact"/>
-      </w:pPr>
-      <w:r>
-        <w:t xml:space="preserve">Gained a reputation </w:t>
-      </w:r>
-      <w:r>
-        <w:t xml:space="preserve">for EEG expertise, and </w:t>
-      </w:r>
-      <w:r>
-        <w:t>consults</w:t>
-      </w:r>
-      <w:r>
-        <w:t xml:space="preserve"> on research design and analysis</w:t>
-      </w:r>
-    </w:p>
-    <w:p>
-      <w:pPr>
-        <w:pStyle w:val="Compact"/>
-      </w:pPr>
-      <w:r>
-        <w:t>Communicates technical ideas to non-technical audiences with ease</w:t>
-      </w:r>
-    </w:p>
-    <w:p>
-      <w:pPr>
-        <w:pStyle w:val="Compact"/>
-      </w:pPr>
-      <w:r>
-        <w:t>Gives biannual workshops on data analysis, signal processing and programming in MATLAB for 5-10 attendees</w:t>
-      </w:r>
-    </w:p>
-    <w:p>
-      <w:pPr>
-        <w:pStyle w:val="Compact"/>
-      </w:pPr>
-      <w:r>
-        <w:t>Develops software for analysis and visualization of biological time-series data (</w:t>
+        <w:t>) and for measuring neural entrainment (</w:t>
       </w:r>
       <w:hyperlink r:id="rId15" w:history="1">
         <w:r>
@@ -312,18 +342,6 @@
         </w:r>
       </w:hyperlink>
       <w:r>
-        <w:t>) and for measuring neural entrainment (</w:t>
-      </w:r>
-      <w:hyperlink r:id="rId16" w:history="1">
-        <w:r>
-          <w:rPr>
-            <w:rStyle w:val="Hyperlink"/>
-            <w:rFonts w:eastAsia="Times New Roman"/>
-          </w:rPr>
-          <w:t>link</w:t>
-        </w:r>
-      </w:hyperlink>
-      <w:r>
         <w:t xml:space="preserve">), which are in </w:t>
       </w:r>
       <w:r>
@@ -334,8 +352,8 @@
       <w:pPr>
         <w:pStyle w:val="Heading3"/>
       </w:pPr>
-      <w:bookmarkStart w:id="3" w:name="ma-student"/>
-      <w:bookmarkEnd w:id="3"/>
+      <w:bookmarkStart w:id="4" w:name="ma-student"/>
+      <w:bookmarkEnd w:id="4"/>
       <w:r>
         <w:t>MA Student</w:t>
       </w:r>
@@ -407,7 +425,7 @@
       <w:r>
         <w:t>Quickly learned and served as the resident expert in EEG analysis software (</w:t>
       </w:r>
-      <w:hyperlink r:id="rId17" w:history="1">
+      <w:hyperlink r:id="rId16" w:history="1">
         <w:r>
           <w:rPr>
             <w:rStyle w:val="Hyperlink"/>
@@ -437,8 +455,8 @@
       <w:pPr>
         <w:pStyle w:val="Heading3"/>
       </w:pPr>
-      <w:bookmarkStart w:id="4" w:name="research-operations-coordinator"/>
-      <w:bookmarkEnd w:id="4"/>
+      <w:bookmarkStart w:id="5" w:name="research-operations-coordinator"/>
+      <w:bookmarkEnd w:id="5"/>
       <w:r>
         <w:t>Research Operations Coordinator</w:t>
       </w:r>
@@ -539,8 +557,8 @@
       <w:pPr>
         <w:pStyle w:val="Heading3"/>
       </w:pPr>
-      <w:bookmarkStart w:id="5" w:name="lab-manager"/>
-      <w:bookmarkEnd w:id="5"/>
+      <w:bookmarkStart w:id="6" w:name="lab-manager"/>
+      <w:bookmarkEnd w:id="6"/>
       <w:r>
         <w:t>Lab Manager</w:t>
       </w:r>
@@ -655,8 +673,8 @@
       <w:pPr>
         <w:pStyle w:val="Heading2"/>
       </w:pPr>
-      <w:bookmarkStart w:id="6" w:name="education"/>
-      <w:bookmarkEnd w:id="6"/>
+      <w:bookmarkStart w:id="7" w:name="education"/>
+      <w:bookmarkEnd w:id="7"/>
       <w:r>
         <w:t>Education</w:t>
       </w:r>
@@ -744,8 +762,6 @@
       <w:r>
         <w:t>ical Science</w:t>
       </w:r>
-      <w:bookmarkStart w:id="7" w:name="_GoBack"/>
-      <w:bookmarkEnd w:id="7"/>
       <w:r>
         <w:tab/>
       </w:r>
@@ -788,7 +804,7 @@
       </w:r>
     </w:p>
     <w:sectPr>
-      <w:headerReference w:type="default" r:id="rId18"/>
+      <w:headerReference w:type="default" r:id="rId17"/>
       <w:pgSz w:w="12240" w:h="15840"/>
       <w:pgMar w:top="1440" w:right="1440" w:bottom="1440" w:left="1440" w:header="720" w:footer="720" w:gutter="0"/>
       <w:cols w:space="720"/>

</xml_diff>

<commit_message>
updated site Mon 15 Oct 2018 10:38:57 EDT
</commit_message>
<xml_diff>
--- a/resume/GabeNespoli_resume.docx
+++ b/resume/GabeNespoli_resume.docx
@@ -20,52 +20,34 @@
       <w:r>
         <w:tab/>
       </w:r>
-      <w:bookmarkStart w:id="0" w:name="_GoBack"/>
-      <w:bookmarkEnd w:id="0"/>
-      <w:r>
-        <w:fldChar w:fldCharType="begin"/>
-      </w:r>
-      <w:r>
-        <w:instrText xml:space="preserve"> HYPERLINK "http://</w:instrText>
-      </w:r>
-      <w:r>
-        <w:instrText>www.gabenespoli.com</w:instrText>
-      </w:r>
-      <w:r>
-        <w:instrText xml:space="preserve">" </w:instrText>
-      </w:r>
-      <w:r>
-        <w:fldChar w:fldCharType="separate"/>
-      </w:r>
-      <w:r>
+      <w:hyperlink r:id="rId7" w:history="1">
+        <w:r>
+          <w:rPr>
+            <w:rStyle w:val="Hyperlink"/>
+          </w:rPr>
+          <w:t>www.gabenespoli.com</w:t>
+        </w:r>
+      </w:hyperlink>
+      <w:r>
+        <w:tab/>
+      </w:r>
+    </w:p>
+    <w:p>
+      <w:pPr>
+        <w:pStyle w:val="Links"/>
+        <w:tabs>
+          <w:tab w:val="right" w:pos="4320"/>
+          <w:tab w:val="left" w:pos="5040"/>
+          <w:tab w:val="right" w:pos="9360"/>
+        </w:tabs>
         <w:rPr>
           <w:rStyle w:val="Hyperlink"/>
         </w:rPr>
-        <w:t>www.gabenespoli.com</w:t>
-      </w:r>
-      <w:r>
-        <w:fldChar w:fldCharType="end"/>
-      </w:r>
+      </w:pPr>
       <w:r>
         <w:tab/>
       </w:r>
-    </w:p>
-    <w:p>
-      <w:pPr>
-        <w:pStyle w:val="Links"/>
-        <w:tabs>
-          <w:tab w:val="right" w:pos="4320"/>
-          <w:tab w:val="left" w:pos="5040"/>
-          <w:tab w:val="right" w:pos="9360"/>
-        </w:tabs>
-        <w:rPr>
-          <w:rStyle w:val="Hyperlink"/>
-        </w:rPr>
-      </w:pPr>
-      <w:r>
-        <w:tab/>
-      </w:r>
-      <w:hyperlink r:id="rId7" w:history="1">
+      <w:hyperlink r:id="rId8" w:history="1">
         <w:r>
           <w:rPr>
             <w:rStyle w:val="Hyperlink"/>
@@ -79,13 +61,21 @@
         </w:rPr>
         <w:tab/>
       </w:r>
-      <w:hyperlink r:id="rId8">
+      <w:hyperlink r:id="rId9">
         <w:r>
           <w:rPr>
             <w:rStyle w:val="Hyperlink"/>
           </w:rPr>
-          <w:t>linkedin.com/in/gabenespoli</w:t>
+          <w:t>linkedin.com/in/</w:t>
         </w:r>
+        <w:proofErr w:type="spellStart"/>
+        <w:r>
+          <w:rPr>
+            <w:rStyle w:val="Hyperlink"/>
+          </w:rPr>
+          <w:t>gabenespoli</w:t>
+        </w:r>
+        <w:proofErr w:type="spellEnd"/>
       </w:hyperlink>
     </w:p>
     <w:p>
@@ -100,7 +90,7 @@
       <w:r>
         <w:tab/>
       </w:r>
-      <w:hyperlink r:id="rId9">
+      <w:hyperlink r:id="rId10">
         <w:r>
           <w:rPr>
             <w:rStyle w:val="Hyperlink"/>
@@ -114,13 +104,21 @@
         </w:rPr>
         <w:tab/>
       </w:r>
-      <w:hyperlink r:id="rId10">
+      <w:hyperlink r:id="rId11">
         <w:r>
           <w:rPr>
             <w:rStyle w:val="Hyperlink"/>
           </w:rPr>
-          <w:t>github.com/gabenespoli</w:t>
+          <w:t>github.com/</w:t>
         </w:r>
+        <w:proofErr w:type="spellStart"/>
+        <w:r>
+          <w:rPr>
+            <w:rStyle w:val="Hyperlink"/>
+          </w:rPr>
+          <w:t>gabenespoli</w:t>
+        </w:r>
+        <w:proofErr w:type="spellEnd"/>
       </w:hyperlink>
     </w:p>
     <w:p>
@@ -129,8 +127,8 @@
         <w:spacing w:before="120"/>
         <w:jc w:val="center"/>
       </w:pPr>
-      <w:bookmarkStart w:id="1" w:name="summary"/>
-      <w:bookmarkEnd w:id="1"/>
+      <w:bookmarkStart w:id="0" w:name="summary"/>
+      <w:bookmarkEnd w:id="0"/>
       <w:r>
         <w:rPr>
           <w:i/>
@@ -162,25 +160,33 @@
         <w:t xml:space="preserve">Shell, </w:t>
       </w:r>
       <w:r>
-        <w:t>Linux, git, vim</w:t>
+        <w:t xml:space="preserve">Linux, </w:t>
+      </w:r>
+      <w:proofErr w:type="spellStart"/>
+      <w:r>
+        <w:t>git</w:t>
+      </w:r>
+      <w:proofErr w:type="spellEnd"/>
+      <w:r>
+        <w:t>, vim</w:t>
       </w:r>
     </w:p>
     <w:p>
       <w:pPr>
         <w:pStyle w:val="Heading2"/>
       </w:pPr>
-      <w:bookmarkStart w:id="2" w:name="work-experience"/>
+      <w:bookmarkStart w:id="1" w:name="work-experience"/>
+      <w:bookmarkEnd w:id="1"/>
+      <w:r>
+        <w:t>Work Experience</w:t>
+      </w:r>
+    </w:p>
+    <w:p>
+      <w:pPr>
+        <w:pStyle w:val="Heading3"/>
+      </w:pPr>
+      <w:bookmarkStart w:id="2" w:name="phd-candidate"/>
       <w:bookmarkEnd w:id="2"/>
-      <w:r>
-        <w:t>Work Experience</w:t>
-      </w:r>
-    </w:p>
-    <w:p>
-      <w:pPr>
-        <w:pStyle w:val="Heading3"/>
-      </w:pPr>
-      <w:bookmarkStart w:id="3" w:name="phd-candidate"/>
-      <w:bookmarkEnd w:id="3"/>
       <w:r>
         <w:t>PhD Candidate</w:t>
       </w:r>
@@ -227,7 +233,8 @@
       <w:r>
         <w:t>G, FFR; </w:t>
       </w:r>
-      <w:hyperlink r:id="rId11" w:history="1">
+      <w:hyperlink r:id="rId12" w:history="1">
+        <w:proofErr w:type="spellStart"/>
         <w:r>
           <w:rPr>
             <w:rStyle w:val="Hyperlink"/>
@@ -235,21 +242,10 @@
           </w:rPr>
           <w:t>BioSemi</w:t>
         </w:r>
+        <w:proofErr w:type="spellEnd"/>
       </w:hyperlink>
       <w:r>
         <w:t>, </w:t>
-      </w:r>
-      <w:hyperlink r:id="rId12" w:history="1">
-        <w:r>
-          <w:rPr>
-            <w:rStyle w:val="Hyperlink"/>
-            <w:rFonts w:eastAsia="Times New Roman"/>
-          </w:rPr>
-          <w:t>Biopac</w:t>
-        </w:r>
-      </w:hyperlink>
-      <w:r>
-        <w:t> and physiological (SCL, EMG, HR; </w:t>
       </w:r>
       <w:hyperlink r:id="rId13" w:history="1">
         <w:r>
@@ -261,6 +257,18 @@
         </w:r>
       </w:hyperlink>
       <w:r>
+        <w:t> and physiological (SCL, EMG, HR; </w:t>
+      </w:r>
+      <w:hyperlink r:id="rId14" w:history="1">
+        <w:r>
+          <w:rPr>
+            <w:rStyle w:val="Hyperlink"/>
+            <w:rFonts w:eastAsia="Times New Roman"/>
+          </w:rPr>
+          <w:t>Biopac</w:t>
+        </w:r>
+      </w:hyperlink>
+      <w:r>
         <w:t>) activity</w:t>
       </w:r>
     </w:p>
@@ -320,7 +328,7 @@
       <w:r>
         <w:t>Develops software for analysis and visualization of biological time-series data (</w:t>
       </w:r>
-      <w:hyperlink r:id="rId14" w:history="1">
+      <w:hyperlink r:id="rId15" w:anchor="phzlab" w:history="1">
         <w:r>
           <w:rPr>
             <w:rStyle w:val="Hyperlink"/>
@@ -332,7 +340,7 @@
       <w:r>
         <w:t>) and for measuring neural entrainment (</w:t>
       </w:r>
-      <w:hyperlink r:id="rId15" w:history="1">
+      <w:hyperlink r:id="rId16" w:history="1">
         <w:r>
           <w:rPr>
             <w:rStyle w:val="Hyperlink"/>
@@ -352,8 +360,8 @@
       <w:pPr>
         <w:pStyle w:val="Heading3"/>
       </w:pPr>
-      <w:bookmarkStart w:id="4" w:name="ma-student"/>
-      <w:bookmarkEnd w:id="4"/>
+      <w:bookmarkStart w:id="3" w:name="ma-student"/>
+      <w:bookmarkEnd w:id="3"/>
       <w:r>
         <w:t>MA Student</w:t>
       </w:r>
@@ -425,7 +433,7 @@
       <w:r>
         <w:t>Quickly learned and served as the resident expert in EEG analysis software (</w:t>
       </w:r>
-      <w:hyperlink r:id="rId16" w:history="1">
+      <w:hyperlink r:id="rId17" w:history="1">
         <w:r>
           <w:rPr>
             <w:rStyle w:val="Hyperlink"/>
@@ -455,8 +463,8 @@
       <w:pPr>
         <w:pStyle w:val="Heading3"/>
       </w:pPr>
-      <w:bookmarkStart w:id="5" w:name="research-operations-coordinator"/>
-      <w:bookmarkEnd w:id="5"/>
+      <w:bookmarkStart w:id="4" w:name="research-operations-coordinator"/>
+      <w:bookmarkEnd w:id="4"/>
       <w:r>
         <w:t>Research Operations Coordinator</w:t>
       </w:r>
@@ -534,7 +542,13 @@
         <w:pStyle w:val="Compact"/>
       </w:pPr>
       <w:r>
-        <w:t>Managed department resources and liased with manufacturers</w:t>
+        <w:t>Managed department resources and lia</w:t>
+      </w:r>
+      <w:r>
+        <w:t>i</w:t>
+      </w:r>
+      <w:r>
+        <w:t>sed with manufacturers</w:t>
       </w:r>
     </w:p>
     <w:p>
@@ -542,7 +556,12 @@
         <w:pStyle w:val="Compact"/>
       </w:pPr>
       <w:r>
-        <w:t>Teaching assistant for a course on computational methods</w:t>
+        <w:t>Teaching assistant for a course on comp</w:t>
+      </w:r>
+      <w:bookmarkStart w:id="5" w:name="_GoBack"/>
+      <w:bookmarkEnd w:id="5"/>
+      <w:r>
+        <w:t>utational methods</w:t>
       </w:r>
     </w:p>
     <w:p>
@@ -804,7 +823,7 @@
       </w:r>
     </w:p>
     <w:sectPr>
-      <w:headerReference w:type="default" r:id="rId17"/>
+      <w:headerReference w:type="default" r:id="rId18"/>
       <w:pgSz w:w="12240" w:h="15840"/>
       <w:pgMar w:top="1440" w:right="1440" w:bottom="1440" w:left="1440" w:header="720" w:footer="720" w:gutter="0"/>
       <w:cols w:space="720"/>

</xml_diff>